<commit_message>
Update Alpha Milestone Document.docx
added time estimates and bug fixes line.
</commit_message>
<xml_diff>
--- a/Alpha Milestone Document.docx
+++ b/Alpha Milestone Document.docx
@@ -1,6 +1,6 @@
 
 <file path=word/document.xml><?xml version="1.0" encoding="utf-8"?>
-<w:document xmlns:wpc="http://schemas.microsoft.com/office/word/2010/wordprocessingCanvas" xmlns:cx="http://schemas.microsoft.com/office/drawing/2014/chartex" xmlns:cx1="http://schemas.microsoft.com/office/drawing/2015/9/8/chartex" xmlns:cx2="http://schemas.microsoft.com/office/drawing/2015/10/21/chartex" xmlns:cx3="http://schemas.microsoft.com/office/drawing/2016/5/9/chartex" xmlns:cx4="http://schemas.microsoft.com/office/drawing/2016/5/10/chartex" xmlns:cx5="http://schemas.microsoft.com/office/drawing/2016/5/11/chartex" xmlns:cx6="http://schemas.microsoft.com/office/drawing/2016/5/12/chartex" xmlns:cx7="http://schemas.microsoft.com/office/drawing/2016/5/13/chartex" xmlns:cx8="http://schemas.microsoft.com/office/drawing/2016/5/14/chartex" xmlns:mc="http://schemas.openxmlformats.org/markup-compatibility/2006" xmlns:aink="http://schemas.microsoft.com/office/drawing/2016/ink" xmlns:am3d="http://schemas.microsoft.com/office/drawing/2017/model3d" xmlns:o="urn:schemas-microsoft-com:office:office" xmlns:r="http://schemas.openxmlformats.org/officeDocument/2006/relationships" xmlns:m="http://schemas.openxmlformats.org/officeDocument/2006/math" xmlns:v="urn:schemas-microsoft-com:vml" xmlns:wp14="http://schemas.microsoft.com/office/word/2010/wordprocessingDrawing" xmlns:wp="http://schemas.openxmlformats.org/drawingml/2006/wordprocessingDrawing" xmlns:w10="urn:schemas-microsoft-com:office:word" xmlns:w="http://schemas.openxmlformats.org/wordprocessingml/2006/main" xmlns:w14="http://schemas.microsoft.com/office/word/2010/wordml" xmlns:w15="http://schemas.microsoft.com/office/word/2012/wordml" xmlns:w16cid="http://schemas.microsoft.com/office/word/2016/wordml/cid" xmlns:w16se="http://schemas.microsoft.com/office/word/2015/wordml/symex" xmlns:wpg="http://schemas.microsoft.com/office/word/2010/wordprocessingGroup" xmlns:wpi="http://schemas.microsoft.com/office/word/2010/wordprocessingInk" xmlns:wne="http://schemas.microsoft.com/office/word/2006/wordml" xmlns:wps="http://schemas.microsoft.com/office/word/2010/wordprocessingShape" mc:Ignorable="w14 w15 w16se w16cid wp14">
+<w:document xmlns:wpc="http://schemas.microsoft.com/office/word/2010/wordprocessingCanvas" xmlns:cx="http://schemas.microsoft.com/office/drawing/2014/chartex" xmlns:mc="http://schemas.openxmlformats.org/markup-compatibility/2006" xmlns:o="urn:schemas-microsoft-com:office:office" xmlns:r="http://schemas.openxmlformats.org/officeDocument/2006/relationships" xmlns:m="http://schemas.openxmlformats.org/officeDocument/2006/math" xmlns:v="urn:schemas-microsoft-com:vml" xmlns:wp14="http://schemas.microsoft.com/office/word/2010/wordprocessingDrawing" xmlns:wp="http://schemas.openxmlformats.org/drawingml/2006/wordprocessingDrawing" xmlns:w10="urn:schemas-microsoft-com:office:word" xmlns:w="http://schemas.openxmlformats.org/wordprocessingml/2006/main" xmlns:w14="http://schemas.microsoft.com/office/word/2010/wordml" xmlns:w15="http://schemas.microsoft.com/office/word/2012/wordml" xmlns:w16se="http://schemas.microsoft.com/office/word/2015/wordml/symex" xmlns:wpg="http://schemas.microsoft.com/office/word/2010/wordprocessingGroup" xmlns:wpi="http://schemas.microsoft.com/office/word/2010/wordprocessingInk" xmlns:wne="http://schemas.microsoft.com/office/word/2006/wordml" xmlns:wps="http://schemas.microsoft.com/office/word/2010/wordprocessingShape" mc:Ignorable="w14 w15 w16se wp14">
   <w:body>
     <w:p>
       <w:pPr>
@@ -26,50 +26,46 @@
     </w:p>
     <w:p>
       <w:r>
-        <w:t xml:space="preserve">We spoke on the first day about changes we would like to see in the game and created tasks for them then on </w:t>
-      </w:r>
-      <w:proofErr w:type="spellStart"/>
-      <w:r>
-        <w:t>wednesday</w:t>
-      </w:r>
-      <w:proofErr w:type="spellEnd"/>
-      <w:r>
-        <w:t xml:space="preserve"> the 20th we hosted a playtests where 7 people came and tried the game and we wrote down their feedback and created tasks to address their issues.</w:t>
+        <w:t xml:space="preserve">We spoke on the first day about changes we would like to see in the game and </w:t>
+      </w:r>
+      <w:r>
+        <w:t>created tasks for them then on W</w:t>
+      </w:r>
+      <w:r>
+        <w:t>ednesday</w:t>
+      </w:r>
+      <w:r>
+        <w:t xml:space="preserve"> the 20th we hosted a playtest</w:t>
+      </w:r>
+      <w:r>
+        <w:t xml:space="preserve"> where 7 people came and tried the game and we wrote down their feedback and created tasks to address their issues.</w:t>
       </w:r>
     </w:p>
     <w:p>
       <w:r>
         <w:t xml:space="preserve">We </w:t>
       </w:r>
-      <w:proofErr w:type="spellStart"/>
-      <w:r>
-        <w:t>prioritised</w:t>
-      </w:r>
-      <w:proofErr w:type="spellEnd"/>
+      <w:r>
+        <w:t>prioritized</w:t>
+      </w:r>
       <w:r>
         <w:t xml:space="preserve"> and ordered these tasks and </w:t>
       </w:r>
-      <w:proofErr w:type="spellStart"/>
-      <w:r>
-        <w:t>organised</w:t>
-      </w:r>
-      <w:proofErr w:type="spellEnd"/>
+      <w:r>
+        <w:t>organized</w:t>
+      </w:r>
       <w:r>
         <w:t xml:space="preserve"> our milestones and goals for the Alpha build. We purposefully tried to keep our planned tasks to a minimum as to not </w:t>
       </w:r>
-      <w:proofErr w:type="spellStart"/>
-      <w:r>
-        <w:t>overscope</w:t>
-      </w:r>
-      <w:proofErr w:type="spellEnd"/>
+      <w:r>
+        <w:t>over scope</w:t>
+      </w:r>
       <w:r>
         <w:t xml:space="preserve"> and to reduce time spent bug fixing and </w:t>
       </w:r>
-      <w:proofErr w:type="spellStart"/>
-      <w:r>
-        <w:t>optimising</w:t>
-      </w:r>
-      <w:proofErr w:type="spellEnd"/>
+      <w:r>
+        <w:t>optimizing</w:t>
+      </w:r>
       <w:r>
         <w:t xml:space="preserve"> in the future sprints.</w:t>
       </w:r>
@@ -95,6 +91,9 @@
       <w:r>
         <w:t>Create tech tree system</w:t>
       </w:r>
+      <w:r>
+        <w:t xml:space="preserve"> (est. 1-2 weeks)</w:t>
+      </w:r>
     </w:p>
     <w:p>
       <w:pPr>
@@ -117,25 +116,28 @@
       <w:r>
         <w:t>Create resource storage building</w:t>
       </w:r>
-    </w:p>
-    <w:p>
-      <w:pPr>
-        <w:numPr>
-          <w:ilvl w:val="0"/>
-          <w:numId w:val="1"/>
-        </w:numPr>
-      </w:pPr>
-      <w:r>
-        <w:t xml:space="preserve">Create worker </w:t>
-      </w:r>
-      <w:proofErr w:type="spellStart"/>
-      <w:r>
-        <w:t>xp</w:t>
-      </w:r>
-      <w:proofErr w:type="spellEnd"/>
+      <w:r>
+        <w:t xml:space="preserve"> (est. 1 week)</w:t>
+      </w:r>
+    </w:p>
+    <w:p>
+      <w:pPr>
+        <w:numPr>
+          <w:ilvl w:val="0"/>
+          <w:numId w:val="1"/>
+        </w:numPr>
+      </w:pPr>
+      <w:r>
+        <w:t>Create worker XP</w:t>
+      </w:r>
+      <w:bookmarkStart w:id="3" w:name="_GoBack"/>
+      <w:bookmarkEnd w:id="3"/>
       <w:r>
         <w:t xml:space="preserve"> system </w:t>
       </w:r>
+      <w:r>
+        <w:t>(est. 1 week)</w:t>
+      </w:r>
     </w:p>
     <w:p>
       <w:pPr>
@@ -158,6 +160,9 @@
       <w:r>
         <w:t>Add fishing</w:t>
       </w:r>
+      <w:r>
+        <w:t xml:space="preserve"> (est. 1-2 days)</w:t>
+      </w:r>
     </w:p>
     <w:p>
       <w:pPr>
@@ -181,6 +186,9 @@
         <w:t>Add fog of war system</w:t>
       </w:r>
       <w:r>
+        <w:t xml:space="preserve"> (est. 1-2 weeks)</w:t>
+      </w:r>
+      <w:r>
         <w:tab/>
       </w:r>
     </w:p>
@@ -216,6 +224,9 @@
       <w:r>
         <w:t>Make the buildings have to be built by workers rather than instant</w:t>
       </w:r>
+      <w:r>
+        <w:t xml:space="preserve"> (est. 1 week)</w:t>
+      </w:r>
     </w:p>
     <w:p>
       <w:pPr>
@@ -237,6 +248,20 @@
       </w:pPr>
       <w:r>
         <w:t>Add house system to increase maximum unit count</w:t>
+      </w:r>
+      <w:r>
+        <w:t xml:space="preserve"> (est. 1 week)</w:t>
+      </w:r>
+    </w:p>
+    <w:p>
+      <w:pPr>
+        <w:numPr>
+          <w:ilvl w:val="0"/>
+          <w:numId w:val="1"/>
+        </w:numPr>
+      </w:pPr>
+      <w:r>
+        <w:t>Fix bugs and work on backlog (est. 4 weeks)</w:t>
       </w:r>
     </w:p>
     <w:p>
@@ -252,8 +277,8 @@
           <w:i/>
         </w:rPr>
       </w:pPr>
-      <w:bookmarkStart w:id="3" w:name="_a36oxu2rjiiy" w:colFirst="0" w:colLast="0"/>
-      <w:bookmarkEnd w:id="3"/>
+      <w:bookmarkStart w:id="4" w:name="_a36oxu2rjiiy" w:colFirst="0" w:colLast="0"/>
+      <w:bookmarkEnd w:id="4"/>
       <w:r>
         <w:lastRenderedPageBreak/>
         <w:t>Programming backlog (in order of importance)</w:t>
@@ -266,7 +291,7 @@
       <w:r>
         <w:rPr>
           <w:noProof/>
-          <w:lang w:val="en-NZ"/>
+          <w:lang w:val="en-NZ" w:eastAsia="en-NZ"/>
         </w:rPr>
         <w:drawing>
           <wp:inline distT="114300" distB="114300" distL="114300" distR="114300">
@@ -312,7 +337,7 @@
       <w:r>
         <w:rPr>
           <w:noProof/>
-          <w:lang w:val="en-NZ"/>
+          <w:lang w:val="en-NZ" w:eastAsia="en-NZ"/>
         </w:rPr>
         <w:lastRenderedPageBreak/>
         <w:drawing>
@@ -485,8 +510,6 @@
       <w:r>
         <w:t>onder</w:t>
       </w:r>
-      <w:bookmarkStart w:id="4" w:name="_GoBack"/>
-      <w:bookmarkEnd w:id="4"/>
     </w:p>
     <w:p>
       <w:pPr>
@@ -654,7 +677,7 @@
 </file>
 
 <file path=word/numbering.xml><?xml version="1.0" encoding="utf-8"?>
-<w:numbering xmlns:wpc="http://schemas.microsoft.com/office/word/2010/wordprocessingCanvas" xmlns:cx="http://schemas.microsoft.com/office/drawing/2014/chartex" xmlns:cx1="http://schemas.microsoft.com/office/drawing/2015/9/8/chartex" xmlns:cx2="http://schemas.microsoft.com/office/drawing/2015/10/21/chartex" xmlns:cx3="http://schemas.microsoft.com/office/drawing/2016/5/9/chartex" xmlns:cx4="http://schemas.microsoft.com/office/drawing/2016/5/10/chartex" xmlns:cx5="http://schemas.microsoft.com/office/drawing/2016/5/11/chartex" xmlns:cx6="http://schemas.microsoft.com/office/drawing/2016/5/12/chartex" xmlns:cx7="http://schemas.microsoft.com/office/drawing/2016/5/13/chartex" xmlns:cx8="http://schemas.microsoft.com/office/drawing/2016/5/14/chartex" xmlns:mc="http://schemas.openxmlformats.org/markup-compatibility/2006" xmlns:aink="http://schemas.microsoft.com/office/drawing/2016/ink" xmlns:am3d="http://schemas.microsoft.com/office/drawing/2017/model3d" xmlns:o="urn:schemas-microsoft-com:office:office" xmlns:r="http://schemas.openxmlformats.org/officeDocument/2006/relationships" xmlns:m="http://schemas.openxmlformats.org/officeDocument/2006/math" xmlns:v="urn:schemas-microsoft-com:vml" xmlns:wp14="http://schemas.microsoft.com/office/word/2010/wordprocessingDrawing" xmlns:wp="http://schemas.openxmlformats.org/drawingml/2006/wordprocessingDrawing" xmlns:w10="urn:schemas-microsoft-com:office:word" xmlns:w="http://schemas.openxmlformats.org/wordprocessingml/2006/main" xmlns:w14="http://schemas.microsoft.com/office/word/2010/wordml" xmlns:w15="http://schemas.microsoft.com/office/word/2012/wordml" xmlns:w16cid="http://schemas.microsoft.com/office/word/2016/wordml/cid" xmlns:w16se="http://schemas.microsoft.com/office/word/2015/wordml/symex" xmlns:wpg="http://schemas.microsoft.com/office/word/2010/wordprocessingGroup" xmlns:wpi="http://schemas.microsoft.com/office/word/2010/wordprocessingInk" xmlns:wne="http://schemas.microsoft.com/office/word/2006/wordml" xmlns:wps="http://schemas.microsoft.com/office/word/2010/wordprocessingShape" mc:Ignorable="w14 w15 w16se w16cid wp14">
+<w:numbering xmlns:wpc="http://schemas.microsoft.com/office/word/2010/wordprocessingCanvas" xmlns:cx="http://schemas.microsoft.com/office/drawing/2014/chartex" xmlns:mc="http://schemas.openxmlformats.org/markup-compatibility/2006" xmlns:o="urn:schemas-microsoft-com:office:office" xmlns:r="http://schemas.openxmlformats.org/officeDocument/2006/relationships" xmlns:m="http://schemas.openxmlformats.org/officeDocument/2006/math" xmlns:v="urn:schemas-microsoft-com:vml" xmlns:wp14="http://schemas.microsoft.com/office/word/2010/wordprocessingDrawing" xmlns:wp="http://schemas.openxmlformats.org/drawingml/2006/wordprocessingDrawing" xmlns:w10="urn:schemas-microsoft-com:office:word" xmlns:w="http://schemas.openxmlformats.org/wordprocessingml/2006/main" xmlns:w14="http://schemas.microsoft.com/office/word/2010/wordml" xmlns:w15="http://schemas.microsoft.com/office/word/2012/wordml" xmlns:w16se="http://schemas.microsoft.com/office/word/2015/wordml/symex" xmlns:wpg="http://schemas.microsoft.com/office/word/2010/wordprocessingGroup" xmlns:wpi="http://schemas.microsoft.com/office/word/2010/wordprocessingInk" xmlns:wne="http://schemas.microsoft.com/office/word/2006/wordml" xmlns:wps="http://schemas.microsoft.com/office/word/2010/wordprocessingShape" mc:Ignorable="w14 w15 w16se wp14">
   <w:abstractNum w:abstractNumId="0" w15:restartNumberingAfterBreak="0">
     <w:nsid w:val="648F1551"/>
     <w:multiLevelType w:val="multilevel"/>
@@ -775,7 +798,7 @@
 </file>
 
 <file path=word/styles.xml><?xml version="1.0" encoding="utf-8"?>
-<w:styles xmlns:mc="http://schemas.openxmlformats.org/markup-compatibility/2006" xmlns:r="http://schemas.openxmlformats.org/officeDocument/2006/relationships" xmlns:w="http://schemas.openxmlformats.org/wordprocessingml/2006/main" xmlns:w14="http://schemas.microsoft.com/office/word/2010/wordml" xmlns:w15="http://schemas.microsoft.com/office/word/2012/wordml" xmlns:w16cid="http://schemas.microsoft.com/office/word/2016/wordml/cid" xmlns:w16se="http://schemas.microsoft.com/office/word/2015/wordml/symex" mc:Ignorable="w14 w15 w16se w16cid">
+<w:styles xmlns:mc="http://schemas.openxmlformats.org/markup-compatibility/2006" xmlns:r="http://schemas.openxmlformats.org/officeDocument/2006/relationships" xmlns:w="http://schemas.openxmlformats.org/wordprocessingml/2006/main" xmlns:w14="http://schemas.microsoft.com/office/word/2010/wordml" xmlns:w15="http://schemas.microsoft.com/office/word/2012/wordml" xmlns:w16se="http://schemas.microsoft.com/office/word/2015/wordml/symex" mc:Ignorable="w14 w15 w16se">
   <w:docDefaults>
     <w:rPrDefault>
       <w:rPr>
@@ -791,7 +814,7 @@
       </w:pPr>
     </w:pPrDefault>
   </w:docDefaults>
-  <w:latentStyles w:defLockedState="0" w:defUIPriority="99" w:defSemiHidden="0" w:defUnhideWhenUsed="0" w:defQFormat="0" w:count="375">
+  <w:latentStyles w:defLockedState="0" w:defUIPriority="99" w:defSemiHidden="0" w:defUnhideWhenUsed="0" w:defQFormat="0" w:count="371">
     <w:lsdException w:name="Normal" w:uiPriority="0" w:qFormat="1"/>
     <w:lsdException w:name="heading 1" w:uiPriority="9" w:qFormat="1"/>
     <w:lsdException w:name="heading 2" w:semiHidden="1" w:uiPriority="9" w:unhideWhenUsed="1" w:qFormat="1"/>
@@ -946,7 +969,7 @@
     <w:lsdException w:name="Table Web 2" w:semiHidden="1" w:unhideWhenUsed="1"/>
     <w:lsdException w:name="Table Web 3" w:semiHidden="1" w:unhideWhenUsed="1"/>
     <w:lsdException w:name="Balloon Text" w:semiHidden="1" w:unhideWhenUsed="1"/>
-    <w:lsdException w:name="Table Grid" w:semiHidden="1" w:uiPriority="59" w:unhideWhenUsed="1"/>
+    <w:lsdException w:name="Table Grid" w:uiPriority="59"/>
     <w:lsdException w:name="Table Theme" w:semiHidden="1" w:unhideWhenUsed="1"/>
     <w:lsdException w:name="Placeholder Text" w:semiHidden="1"/>
     <w:lsdException w:name="No Spacing" w:uiPriority="1" w:qFormat="1"/>
@@ -1163,10 +1186,6 @@
     <w:lsdException w:name="List Table 5 Dark Accent 6" w:uiPriority="50"/>
     <w:lsdException w:name="List Table 6 Colorful Accent 6" w:uiPriority="51"/>
     <w:lsdException w:name="List Table 7 Colorful Accent 6" w:uiPriority="52"/>
-    <w:lsdException w:name="Mention" w:semiHidden="1" w:unhideWhenUsed="1"/>
-    <w:lsdException w:name="Smart Hyperlink" w:semiHidden="1" w:unhideWhenUsed="1"/>
-    <w:lsdException w:name="Hashtag" w:semiHidden="1" w:unhideWhenUsed="1"/>
-    <w:lsdException w:name="Unresolved Mention" w:semiHidden="1" w:unhideWhenUsed="1"/>
   </w:latentStyles>
   <w:style w:type="paragraph" w:default="1" w:styleId="Normal">
     <w:name w:val="Normal"/>

</xml_diff>